<commit_message>
UC 4 - SSD
</commit_message>
<xml_diff>
--- a/Sprint 2/UC4_Definir_Competência_Técnica/UC4 – Definir Competência Técnica.docx
+++ b/Sprint 2/UC4_Definir_Competência_Técnica/UC4 – Definir Competência Técnica.docx
@@ -19,8 +19,6 @@
           <w:lang w:val="pt-PT"/>
         </w:rPr>
       </w:pPr>
-      <w:bookmarkStart w:id="0" w:name="_GoBack"/>
-      <w:bookmarkEnd w:id="0"/>
       <w:r>
         <w:rPr>
           <w:rFonts w:asciiTheme="majorHAnsi" w:hAnsiTheme="majorHAnsi" w:cstheme="majorHAnsi"/>
@@ -74,6 +72,7 @@
     <w:p>
       <w:pPr>
         <w:spacing w:after="0" w:line="240" w:lineRule="auto"/>
+        <w:ind w:firstLine="720"/>
         <w:jc w:val="both"/>
         <w:textAlignment w:val="baseline"/>
         <w:rPr>
@@ -84,92 +83,443 @@
           <w:lang w:val="pt-PT"/>
         </w:rPr>
       </w:pPr>
-      <w:r>
-        <w:rPr>
-          <w:rFonts w:ascii="Calibri" w:eastAsia="Times New Roman" w:hAnsi="Calibri" w:cs="Calibri"/>
-          <w:color w:val="000000"/>
-          <w:sz w:val="24"/>
-          <w:szCs w:val="24"/>
-          <w:lang w:val="pt-PT"/>
-        </w:rPr>
-        <w:t>O administrativo especifica uma competência técnica, indicando em sistema os dados necessários solicitados (um código único, uma descriçã</w:t>
-      </w:r>
-      <w:r>
-        <w:rPr>
-          <w:rFonts w:ascii="Calibri" w:eastAsia="Times New Roman" w:hAnsi="Calibri" w:cs="Calibri"/>
-          <w:color w:val="000000"/>
-          <w:sz w:val="24"/>
-          <w:szCs w:val="24"/>
-          <w:lang w:val="pt-PT"/>
-        </w:rPr>
-        <w:t>o breve e outra mais detalhada,</w:t>
-      </w:r>
-      <w:r>
-        <w:rPr>
-          <w:rFonts w:ascii="Calibri" w:eastAsia="Times New Roman" w:hAnsi="Calibri" w:cs="Calibri"/>
-          <w:color w:val="000000"/>
-          <w:sz w:val="24"/>
-          <w:szCs w:val="24"/>
-          <w:lang w:val="pt-PT"/>
-        </w:rPr>
-        <w:t xml:space="preserve"> a área de </w:t>
-      </w:r>
-      <w:proofErr w:type="spellStart"/>
-      <w:r>
-        <w:rPr>
-          <w:rFonts w:ascii="Calibri" w:eastAsia="Times New Roman" w:hAnsi="Calibri" w:cs="Calibri"/>
-          <w:color w:val="000000"/>
-          <w:sz w:val="24"/>
-          <w:szCs w:val="24"/>
-          <w:lang w:val="pt-PT"/>
-        </w:rPr>
+      <w:bookmarkStart w:id="0" w:name="_GoBack"/>
+      <w:bookmarkEnd w:id="0"/>
+      <w:r>
+        <w:t xml:space="preserve">O </w:t>
+      </w:r>
+      <w:proofErr w:type="spellStart"/>
+      <w:r>
+        <w:t>administrativo</w:t>
+      </w:r>
+      <w:proofErr w:type="spellEnd"/>
+      <w:r>
+        <w:t xml:space="preserve"> </w:t>
+      </w:r>
+      <w:proofErr w:type="spellStart"/>
+      <w:r>
+        <w:t>inicia</w:t>
+      </w:r>
+      <w:proofErr w:type="spellEnd"/>
+      <w:r>
+        <w:t xml:space="preserve"> </w:t>
+      </w:r>
+      <w:proofErr w:type="gramStart"/>
+      <w:r>
+        <w:t>a</w:t>
+      </w:r>
+      <w:proofErr w:type="gramEnd"/>
+      <w:r>
+        <w:t xml:space="preserve"> </w:t>
+      </w:r>
+      <w:proofErr w:type="spellStart"/>
+      <w:r>
+        <w:t>especificação</w:t>
+      </w:r>
+      <w:proofErr w:type="spellEnd"/>
+      <w:r>
+        <w:t xml:space="preserve"> de </w:t>
+      </w:r>
+      <w:proofErr w:type="spellStart"/>
+      <w:r>
+        <w:t>uma</w:t>
+      </w:r>
+      <w:proofErr w:type="spellEnd"/>
+      <w:r>
+        <w:t xml:space="preserve"> </w:t>
+      </w:r>
+      <w:proofErr w:type="spellStart"/>
+      <w:r>
+        <w:t>competência</w:t>
+      </w:r>
+      <w:proofErr w:type="spellEnd"/>
+      <w:r>
+        <w:t xml:space="preserve"> </w:t>
+      </w:r>
+      <w:proofErr w:type="spellStart"/>
+      <w:r>
+        <w:t>técnica</w:t>
+      </w:r>
+      <w:proofErr w:type="spellEnd"/>
+      <w:r>
+        <w:t xml:space="preserve">. O </w:t>
+      </w:r>
+      <w:proofErr w:type="spellStart"/>
+      <w:r>
+        <w:t>sistema</w:t>
+      </w:r>
+      <w:proofErr w:type="spellEnd"/>
+      <w:r>
+        <w:t xml:space="preserve"> </w:t>
+      </w:r>
+      <w:proofErr w:type="spellStart"/>
+      <w:r>
+        <w:t>solicita</w:t>
+      </w:r>
+      <w:proofErr w:type="spellEnd"/>
+      <w:r>
+        <w:t xml:space="preserve"> </w:t>
+      </w:r>
+      <w:proofErr w:type="spellStart"/>
+      <w:r>
+        <w:t>os</w:t>
+      </w:r>
+      <w:proofErr w:type="spellEnd"/>
+      <w:r>
+        <w:t xml:space="preserve"> dados </w:t>
+      </w:r>
+      <w:proofErr w:type="spellStart"/>
+      <w:r>
+        <w:t>necessários</w:t>
+      </w:r>
+      <w:proofErr w:type="spellEnd"/>
+      <w:r>
+        <w:t xml:space="preserve"> (i.e. </w:t>
+      </w:r>
+      <w:proofErr w:type="spellStart"/>
+      <w:r>
+        <w:t>código</w:t>
+      </w:r>
+      <w:proofErr w:type="spellEnd"/>
+      <w:r>
+        <w:t xml:space="preserve"> </w:t>
+      </w:r>
+      <w:proofErr w:type="spellStart"/>
+      <w:r>
+        <w:t>único</w:t>
+      </w:r>
+      <w:proofErr w:type="spellEnd"/>
+      <w:r>
+        <w:t xml:space="preserve">, </w:t>
+      </w:r>
+      <w:proofErr w:type="spellStart"/>
+      <w:r>
+        <w:t>área</w:t>
+      </w:r>
+      <w:proofErr w:type="spellEnd"/>
+      <w:r>
+        <w:t xml:space="preserve"> de </w:t>
+      </w:r>
+      <w:proofErr w:type="spellStart"/>
+      <w:r>
         <w:t>atividade</w:t>
       </w:r>
       <w:proofErr w:type="spellEnd"/>
       <w:r>
-        <w:rPr>
-          <w:rFonts w:ascii="Calibri" w:eastAsia="Times New Roman" w:hAnsi="Calibri" w:cs="Calibri"/>
-          <w:color w:val="000000"/>
-          <w:sz w:val="24"/>
-          <w:szCs w:val="24"/>
-          <w:lang w:val="pt-PT"/>
-        </w:rPr>
-        <w:t xml:space="preserve"> a qual corresponde</w:t>
-      </w:r>
-      <w:r>
-        <w:rPr>
-          <w:rFonts w:ascii="Calibri" w:eastAsia="Times New Roman" w:hAnsi="Calibri" w:cs="Calibri"/>
-          <w:color w:val="000000"/>
-          <w:sz w:val="24"/>
-          <w:szCs w:val="24"/>
-          <w:lang w:val="pt-PT"/>
-        </w:rPr>
-        <w:t xml:space="preserve"> e os respectivos graus de proficiência</w:t>
-      </w:r>
-      <w:r>
-        <w:rPr>
-          <w:rFonts w:ascii="Calibri" w:eastAsia="Times New Roman" w:hAnsi="Calibri" w:cs="Calibri"/>
-          <w:color w:val="000000"/>
-          <w:sz w:val="24"/>
-          <w:szCs w:val="24"/>
-          <w:lang w:val="pt-PT"/>
-        </w:rPr>
-        <w:t>).  A informação é validada e apresentada ao administrativo que confirma a adição da competência técnica. O sistema confirma o sucesso na criação da nova competência técnica.</w:t>
-      </w:r>
-    </w:p>
-    <w:p>
-      <w:pPr>
-        <w:spacing w:after="0" w:line="240" w:lineRule="auto"/>
-        <w:jc w:val="both"/>
-        <w:textAlignment w:val="baseline"/>
-        <w:rPr>
-          <w:rFonts w:ascii="Calibri" w:eastAsia="Times New Roman" w:hAnsi="Calibri" w:cs="Calibri"/>
-          <w:color w:val="000000"/>
-          <w:sz w:val="24"/>
-          <w:szCs w:val="24"/>
-          <w:lang w:val="pt-PT"/>
-        </w:rPr>
-      </w:pPr>
+        <w:t xml:space="preserve"> e </w:t>
+      </w:r>
+      <w:proofErr w:type="spellStart"/>
+      <w:r>
+        <w:t>descrição</w:t>
+      </w:r>
+      <w:proofErr w:type="spellEnd"/>
+      <w:r>
+        <w:t xml:space="preserve"> breve e </w:t>
+      </w:r>
+      <w:proofErr w:type="spellStart"/>
+      <w:r>
+        <w:t>detalhada</w:t>
+      </w:r>
+      <w:proofErr w:type="spellEnd"/>
+      <w:r>
+        <w:t xml:space="preserve">). O </w:t>
+      </w:r>
+      <w:proofErr w:type="spellStart"/>
+      <w:r>
+        <w:t>administrativo</w:t>
+      </w:r>
+      <w:proofErr w:type="spellEnd"/>
+      <w:r>
+        <w:t xml:space="preserve"> </w:t>
+      </w:r>
+      <w:proofErr w:type="spellStart"/>
+      <w:r>
+        <w:t>introduz</w:t>
+      </w:r>
+      <w:proofErr w:type="spellEnd"/>
+      <w:r>
+        <w:t xml:space="preserve"> </w:t>
+      </w:r>
+      <w:proofErr w:type="spellStart"/>
+      <w:r>
+        <w:t>os</w:t>
+      </w:r>
+      <w:proofErr w:type="spellEnd"/>
+      <w:r>
+        <w:t xml:space="preserve"> dados </w:t>
+      </w:r>
+      <w:proofErr w:type="spellStart"/>
+      <w:r>
+        <w:t>solicitados</w:t>
+      </w:r>
+      <w:proofErr w:type="spellEnd"/>
+      <w:r>
+        <w:t xml:space="preserve">. O </w:t>
+      </w:r>
+      <w:proofErr w:type="spellStart"/>
+      <w:r>
+        <w:t>sistema</w:t>
+      </w:r>
+      <w:proofErr w:type="spellEnd"/>
+      <w:r>
+        <w:t xml:space="preserve"> </w:t>
+      </w:r>
+      <w:proofErr w:type="spellStart"/>
+      <w:r>
+        <w:t>solicita</w:t>
+      </w:r>
+      <w:proofErr w:type="spellEnd"/>
+      <w:r>
+        <w:t xml:space="preserve"> </w:t>
+      </w:r>
+      <w:proofErr w:type="spellStart"/>
+      <w:r>
+        <w:t>os</w:t>
+      </w:r>
+      <w:proofErr w:type="spellEnd"/>
+      <w:r>
+        <w:t xml:space="preserve"> </w:t>
+      </w:r>
+      <w:proofErr w:type="spellStart"/>
+      <w:r>
+        <w:t>vários</w:t>
+      </w:r>
+      <w:proofErr w:type="spellEnd"/>
+      <w:r>
+        <w:t xml:space="preserve"> </w:t>
+      </w:r>
+      <w:proofErr w:type="spellStart"/>
+      <w:r>
+        <w:t>graus</w:t>
+      </w:r>
+      <w:proofErr w:type="spellEnd"/>
+      <w:r>
+        <w:t xml:space="preserve"> de </w:t>
+      </w:r>
+      <w:proofErr w:type="spellStart"/>
+      <w:r>
+        <w:t>proficiência</w:t>
+      </w:r>
+      <w:proofErr w:type="spellEnd"/>
+      <w:r>
+        <w:t xml:space="preserve"> </w:t>
+      </w:r>
+      <w:proofErr w:type="spellStart"/>
+      <w:r>
+        <w:t>aplicáveis</w:t>
+      </w:r>
+      <w:proofErr w:type="spellEnd"/>
+      <w:r>
+        <w:t xml:space="preserve"> </w:t>
+      </w:r>
+      <w:proofErr w:type="gramStart"/>
+      <w:r>
+        <w:t>a</w:t>
+      </w:r>
+      <w:proofErr w:type="gramEnd"/>
+      <w:r>
+        <w:t xml:space="preserve"> </w:t>
+      </w:r>
+      <w:proofErr w:type="spellStart"/>
+      <w:r>
+        <w:t>esta</w:t>
+      </w:r>
+      <w:proofErr w:type="spellEnd"/>
+      <w:r>
+        <w:t xml:space="preserve"> CT. O </w:t>
+      </w:r>
+      <w:proofErr w:type="spellStart"/>
+      <w:r>
+        <w:t>administrativo</w:t>
+      </w:r>
+      <w:proofErr w:type="spellEnd"/>
+      <w:r>
+        <w:t xml:space="preserve"> </w:t>
+      </w:r>
+      <w:proofErr w:type="spellStart"/>
+      <w:r>
+        <w:t>introduz</w:t>
+      </w:r>
+      <w:proofErr w:type="spellEnd"/>
+      <w:r>
+        <w:t xml:space="preserve"> </w:t>
+      </w:r>
+      <w:proofErr w:type="spellStart"/>
+      <w:r>
+        <w:t>os</w:t>
+      </w:r>
+      <w:proofErr w:type="spellEnd"/>
+      <w:r>
+        <w:t xml:space="preserve"> dados de </w:t>
+      </w:r>
+      <w:proofErr w:type="spellStart"/>
+      <w:r>
+        <w:t>cada</w:t>
+      </w:r>
+      <w:proofErr w:type="spellEnd"/>
+      <w:r>
+        <w:t xml:space="preserve"> </w:t>
+      </w:r>
+      <w:proofErr w:type="spellStart"/>
+      <w:r>
+        <w:t>grau</w:t>
+      </w:r>
+      <w:proofErr w:type="spellEnd"/>
+      <w:r>
+        <w:t xml:space="preserve">. O </w:t>
+      </w:r>
+      <w:proofErr w:type="spellStart"/>
+      <w:r>
+        <w:t>sistema</w:t>
+      </w:r>
+      <w:proofErr w:type="spellEnd"/>
+      <w:r>
+        <w:t xml:space="preserve"> </w:t>
+      </w:r>
+      <w:proofErr w:type="spellStart"/>
+      <w:r>
+        <w:t>valida</w:t>
+      </w:r>
+      <w:proofErr w:type="spellEnd"/>
+      <w:r>
+        <w:t xml:space="preserve"> e </w:t>
+      </w:r>
+      <w:proofErr w:type="spellStart"/>
+      <w:r>
+        <w:t>apresenta</w:t>
+      </w:r>
+      <w:proofErr w:type="spellEnd"/>
+      <w:r>
+        <w:t xml:space="preserve"> </w:t>
+      </w:r>
+      <w:proofErr w:type="spellStart"/>
+      <w:r>
+        <w:t>os</w:t>
+      </w:r>
+      <w:proofErr w:type="spellEnd"/>
+      <w:r>
+        <w:t xml:space="preserve"> dados </w:t>
+      </w:r>
+      <w:proofErr w:type="spellStart"/>
+      <w:r>
+        <w:t>ao</w:t>
+      </w:r>
+      <w:proofErr w:type="spellEnd"/>
+      <w:r>
+        <w:t xml:space="preserve"> </w:t>
+      </w:r>
+      <w:proofErr w:type="spellStart"/>
+      <w:r>
+        <w:t>administrativo</w:t>
+      </w:r>
+      <w:proofErr w:type="spellEnd"/>
+      <w:r>
+        <w:t xml:space="preserve">, </w:t>
+      </w:r>
+      <w:proofErr w:type="spellStart"/>
+      <w:r>
+        <w:t>pedindo</w:t>
+      </w:r>
+      <w:proofErr w:type="spellEnd"/>
+      <w:r>
+        <w:t xml:space="preserve"> que </w:t>
+      </w:r>
+      <w:proofErr w:type="spellStart"/>
+      <w:r>
+        <w:t>os</w:t>
+      </w:r>
+      <w:proofErr w:type="spellEnd"/>
+      <w:r>
+        <w:t xml:space="preserve"> </w:t>
+      </w:r>
+      <w:proofErr w:type="spellStart"/>
+      <w:r>
+        <w:t>confirme</w:t>
+      </w:r>
+      <w:proofErr w:type="spellEnd"/>
+      <w:r>
+        <w:t xml:space="preserve">. O </w:t>
+      </w:r>
+      <w:proofErr w:type="spellStart"/>
+      <w:r>
+        <w:t>administrativo</w:t>
+      </w:r>
+      <w:proofErr w:type="spellEnd"/>
+      <w:r>
+        <w:t xml:space="preserve"> </w:t>
+      </w:r>
+      <w:proofErr w:type="spellStart"/>
+      <w:r>
+        <w:t>confirma</w:t>
+      </w:r>
+      <w:proofErr w:type="spellEnd"/>
+      <w:r>
+        <w:t xml:space="preserve"> </w:t>
+      </w:r>
+      <w:proofErr w:type="spellStart"/>
+      <w:r>
+        <w:t>os</w:t>
+      </w:r>
+      <w:proofErr w:type="spellEnd"/>
+      <w:r>
+        <w:t xml:space="preserve"> dados. O </w:t>
+      </w:r>
+      <w:proofErr w:type="spellStart"/>
+      <w:r>
+        <w:t>sistema</w:t>
+      </w:r>
+      <w:proofErr w:type="spellEnd"/>
+      <w:r>
+        <w:t xml:space="preserve"> </w:t>
+      </w:r>
+      <w:proofErr w:type="spellStart"/>
+      <w:r>
+        <w:t>regista</w:t>
+      </w:r>
+      <w:proofErr w:type="spellEnd"/>
+      <w:r>
+        <w:t xml:space="preserve"> </w:t>
+      </w:r>
+      <w:proofErr w:type="spellStart"/>
+      <w:r>
+        <w:t>os</w:t>
+      </w:r>
+      <w:proofErr w:type="spellEnd"/>
+      <w:r>
+        <w:t xml:space="preserve"> dados e </w:t>
+      </w:r>
+      <w:proofErr w:type="spellStart"/>
+      <w:r>
+        <w:t>informa</w:t>
+      </w:r>
+      <w:proofErr w:type="spellEnd"/>
+      <w:r>
+        <w:t xml:space="preserve"> o </w:t>
+      </w:r>
+      <w:proofErr w:type="spellStart"/>
+      <w:r>
+        <w:t>administrativo</w:t>
+      </w:r>
+      <w:proofErr w:type="spellEnd"/>
+      <w:r>
+        <w:t xml:space="preserve"> do </w:t>
+      </w:r>
+      <w:proofErr w:type="spellStart"/>
+      <w:r>
+        <w:t>sucesso</w:t>
+      </w:r>
+      <w:proofErr w:type="spellEnd"/>
+      <w:r>
+        <w:t xml:space="preserve"> da </w:t>
+      </w:r>
+      <w:proofErr w:type="spellStart"/>
+      <w:r>
+        <w:t>operação</w:t>
+      </w:r>
+      <w:proofErr w:type="spellEnd"/>
+      <w:r>
+        <w:t>.</w:t>
+      </w:r>
     </w:p>
     <w:p>
       <w:pPr>
@@ -749,7 +1099,6 @@
           <w:u w:val="single"/>
           <w:lang w:val="pt-PT"/>
         </w:rPr>
-        <w:lastRenderedPageBreak/>
         <w:t>Fluxos alternativos:</w:t>
       </w:r>
     </w:p>
@@ -774,6 +1123,7 @@
           <w:szCs w:val="24"/>
           <w:lang w:val="pt-PT"/>
         </w:rPr>
+        <w:lastRenderedPageBreak/>
         <w:t xml:space="preserve">O </w:t>
       </w:r>
       <w:r>
@@ -2720,7 +3070,7 @@
   <a:extraClrSchemeLst/>
   <a:extLst>
     <a:ext uri="{05A4C25C-085E-4340-85A3-A5531E510DB2}">
-      <thm15:themeFamily xmlns="" xmlns:thm15="http://schemas.microsoft.com/office/thememl/2012/main" name="Office Theme" id="{62F939B6-93AF-4DB8-9C6B-D6C7DFDC589F}" vid="{4A3C46E8-61CC-4603-A589-7422A47A8E4A}"/>
+      <thm15:themeFamily xmlns:thm15="http://schemas.microsoft.com/office/thememl/2012/main" xmlns="" name="Office Theme" id="{62F939B6-93AF-4DB8-9C6B-D6C7DFDC589F}" vid="{4A3C46E8-61CC-4603-A589-7422A47A8E4A}"/>
     </a:ext>
   </a:extLst>
 </a:theme>

</xml_diff>